<commit_message>
reinspection and io fixes
</commit_message>
<xml_diff>
--- a/backend/templates/officers.docx
+++ b/backend/templates/officers.docx
@@ -11,8 +11,6 @@
           <w:szCs w:val="24"/>
         </w:rPr>
       </w:pPr>
-      <w:bookmarkStart w:id="1" w:name="_GoBack"/>
-      <w:bookmarkEnd w:id="1"/>
       <w:bookmarkStart w:id="0" w:name="_Hlk123813316"/>
       <w:r>
         <w:rPr>
@@ -1230,6 +1228,7 @@
                 <w:b/>
               </w:rPr>
             </w:pPr>
+            <w:bookmarkStart w:id="1" w:name="_GoBack"/>
             <w:r>
               <w:rPr>
                 <w:rFonts w:ascii="Arial" w:hAnsi="Arial" w:eastAsia="Arial" w:cs="Arial"/>
@@ -1275,16 +1274,72 @@
               <w:rPr>
                 <w:rFonts w:hint="default" w:ascii="Arial" w:hAnsi="Arial" w:eastAsia="Arial" w:cs="Arial"/>
                 <w:b/>
+                <w:lang w:val="en-PH"/>
+              </w:rPr>
+            </w:pPr>
+            <w:r>
+              <w:rPr>
+                <w:rFonts w:hint="default" w:ascii="Arial" w:hAnsi="Arial" w:eastAsia="Arial" w:cs="Arial"/>
+                <w:b/>
                 <w:lang w:val="en-US"/>
               </w:rPr>
-            </w:pPr>
+              <w:t>{TEAM_LEADER}</w:t>
+            </w:r>
             <w:r>
               <w:rPr>
                 <w:rFonts w:hint="default" w:ascii="Arial" w:hAnsi="Arial" w:eastAsia="Arial" w:cs="Arial"/>
                 <w:b/>
+                <w:lang w:val="en-PH"/>
+              </w:rPr>
+              <w:t xml:space="preserve"> (</w:t>
+            </w:r>
+            <w:r>
+              <w:rPr>
+                <w:rFonts w:hint="default" w:ascii="Arial" w:hAnsi="Arial" w:eastAsia="Arial" w:cs="Arial"/>
+                <w:b/>
                 <w:lang w:val="en-US"/>
               </w:rPr>
-              <w:t>{TEAM_LEADER}</w:t>
+              <w:t>{</w:t>
+            </w:r>
+            <w:r>
+              <w:rPr>
+                <w:rFonts w:hint="default" w:ascii="Arial" w:hAnsi="Arial" w:eastAsia="Arial" w:cs="Arial"/>
+                <w:b/>
+                <w:lang w:val="en-PH"/>
+              </w:rPr>
+              <w:t>TEAM_LEADER</w:t>
+            </w:r>
+            <w:r>
+              <w:rPr>
+                <w:rFonts w:hint="default" w:ascii="Arial" w:hAnsi="Arial" w:eastAsia="Arial" w:cs="Arial"/>
+                <w:b/>
+                <w:lang w:val="en-US"/>
+              </w:rPr>
+              <w:t>_</w:t>
+            </w:r>
+            <w:r>
+              <w:rPr>
+                <w:rFonts w:hint="default" w:ascii="Arial" w:hAnsi="Arial" w:eastAsia="Arial" w:cs="Arial"/>
+                <w:b/>
+                <w:lang w:val="en-PH"/>
+              </w:rPr>
+              <w:t>SERIAL</w:t>
+            </w:r>
+            <w:r>
+              <w:rPr>
+                <w:rFonts w:hint="default" w:ascii="Arial" w:hAnsi="Arial" w:eastAsia="Arial" w:cs="Arial"/>
+                <w:b/>
+                <w:lang w:val="en-US"/>
+              </w:rPr>
+              <w:t>}</w:t>
+            </w:r>
+            <w:r>
+              <w:rPr>
+                <w:rFonts w:hint="default" w:ascii="Arial" w:hAnsi="Arial" w:eastAsia="Arial" w:cs="Arial"/>
+                <w:b/>
+                <w:lang w:val="en-PH"/>
+              </w:rPr>
+              <w:t>)</w:t>
             </w:r>
           </w:p>
           <w:p>
@@ -1294,6 +1349,173 @@
               <w:spacing w:line="0" w:lineRule="atLeast"/>
               <w:ind w:right="27"/>
               <w:rPr>
+                <w:rFonts w:ascii="Arial" w:hAnsi="Arial" w:eastAsia="Arial" w:cs="Arial"/>
+                <w:b/>
+              </w:rPr>
+            </w:pPr>
+            <w:r>
+              <w:rPr>
+                <w:rFonts w:hint="default" w:ascii="Arial" w:hAnsi="Arial" w:eastAsia="Arial" w:cs="Arial"/>
+                <w:b/>
+                <w:lang w:val="en-US"/>
+              </w:rPr>
+              <w:t xml:space="preserve">{INSPECTORS_1} </w:t>
+            </w:r>
+            <w:r>
+              <w:rPr>
+                <w:rFonts w:hint="default" w:ascii="Arial" w:hAnsi="Arial" w:eastAsia="Arial" w:cs="Arial"/>
+                <w:b/>
+                <w:lang w:val="en-PH"/>
+              </w:rPr>
+              <w:t>(</w:t>
+            </w:r>
+            <w:r>
+              <w:rPr>
+                <w:rFonts w:hint="default" w:ascii="Arial" w:hAnsi="Arial" w:eastAsia="Arial" w:cs="Arial"/>
+                <w:b/>
+                <w:lang w:val="en-US"/>
+              </w:rPr>
+              <w:t>{</w:t>
+            </w:r>
+            <w:r>
+              <w:rPr>
+                <w:rFonts w:hint="default" w:ascii="Arial" w:hAnsi="Arial" w:eastAsia="Arial" w:cs="Arial"/>
+                <w:b/>
+                <w:lang w:val="en-PH"/>
+              </w:rPr>
+              <w:t>INSPECTOR_1</w:t>
+            </w:r>
+            <w:r>
+              <w:rPr>
+                <w:rFonts w:hint="default" w:ascii="Arial" w:hAnsi="Arial" w:eastAsia="Arial" w:cs="Arial"/>
+                <w:b/>
+                <w:lang w:val="en-US"/>
+              </w:rPr>
+              <w:t>_</w:t>
+            </w:r>
+            <w:r>
+              <w:rPr>
+                <w:rFonts w:hint="default" w:ascii="Arial" w:hAnsi="Arial" w:eastAsia="Arial" w:cs="Arial"/>
+                <w:b/>
+                <w:lang w:val="en-PH"/>
+              </w:rPr>
+              <w:t>SERIAL</w:t>
+            </w:r>
+            <w:r>
+              <w:rPr>
+                <w:rFonts w:hint="default" w:ascii="Arial" w:hAnsi="Arial" w:eastAsia="Arial" w:cs="Arial"/>
+                <w:b/>
+                <w:lang w:val="en-US"/>
+              </w:rPr>
+              <w:t>}</w:t>
+            </w:r>
+            <w:r>
+              <w:rPr>
+                <w:rFonts w:hint="default" w:ascii="Arial" w:hAnsi="Arial" w:eastAsia="Arial" w:cs="Arial"/>
+                <w:b/>
+                <w:lang w:val="en-PH"/>
+              </w:rPr>
+              <w:t>)</w:t>
+            </w:r>
+            <w:r>
+              <w:rPr>
+                <w:rFonts w:ascii="Arial" w:hAnsi="Arial" w:eastAsia="Arial" w:cs="Arial"/>
+                <w:b/>
+              </w:rPr>
+              <w:t xml:space="preserve">   </w:t>
+            </w:r>
+          </w:p>
+          <w:p>
+            <w:pPr>
+              <w:widowControl w:val="0"/>
+              <w:suppressAutoHyphens/>
+              <w:spacing w:line="0" w:lineRule="atLeast"/>
+              <w:ind w:right="27"/>
+              <w:rPr>
+                <w:rFonts w:hint="default" w:ascii="Arial" w:hAnsi="Arial" w:eastAsia="Arial" w:cs="Arial"/>
+                <w:b/>
+                <w:lang w:val="en-US"/>
+              </w:rPr>
+            </w:pPr>
+            <w:r>
+              <w:rPr>
+                <w:rFonts w:hint="default" w:ascii="Arial" w:hAnsi="Arial" w:eastAsia="Arial" w:cs="Arial"/>
+                <w:b/>
+                <w:lang w:val="en-US"/>
+              </w:rPr>
+              <w:t xml:space="preserve">{INSPECTORS_2} </w:t>
+            </w:r>
+            <w:r>
+              <w:rPr>
+                <w:rFonts w:hint="default" w:ascii="Arial" w:hAnsi="Arial" w:eastAsia="Arial" w:cs="Arial"/>
+                <w:b/>
+                <w:lang w:val="en-PH"/>
+              </w:rPr>
+              <w:t>(</w:t>
+            </w:r>
+            <w:r>
+              <w:rPr>
+                <w:rFonts w:hint="default" w:ascii="Arial" w:hAnsi="Arial" w:eastAsia="Arial" w:cs="Arial"/>
+                <w:b/>
+                <w:lang w:val="en-US"/>
+              </w:rPr>
+              <w:t>{</w:t>
+            </w:r>
+            <w:r>
+              <w:rPr>
+                <w:rFonts w:hint="default" w:ascii="Arial" w:hAnsi="Arial" w:eastAsia="Arial" w:cs="Arial"/>
+                <w:b/>
+                <w:lang w:val="en-PH"/>
+              </w:rPr>
+              <w:t>INSPECTOR_2</w:t>
+            </w:r>
+            <w:r>
+              <w:rPr>
+                <w:rFonts w:hint="default" w:ascii="Arial" w:hAnsi="Arial" w:eastAsia="Arial" w:cs="Arial"/>
+                <w:b/>
+                <w:lang w:val="en-US"/>
+              </w:rPr>
+              <w:t>_</w:t>
+            </w:r>
+            <w:r>
+              <w:rPr>
+                <w:rFonts w:hint="default" w:ascii="Arial" w:hAnsi="Arial" w:eastAsia="Arial" w:cs="Arial"/>
+                <w:b/>
+                <w:lang w:val="en-PH"/>
+              </w:rPr>
+              <w:t>SERIAL</w:t>
+            </w:r>
+            <w:r>
+              <w:rPr>
+                <w:rFonts w:hint="default" w:ascii="Arial" w:hAnsi="Arial" w:eastAsia="Arial" w:cs="Arial"/>
+                <w:b/>
+                <w:lang w:val="en-US"/>
+              </w:rPr>
+              <w:t>}</w:t>
+            </w:r>
+            <w:r>
+              <w:rPr>
+                <w:rFonts w:hint="default" w:ascii="Arial" w:hAnsi="Arial" w:eastAsia="Arial" w:cs="Arial"/>
+                <w:b/>
+                <w:lang w:val="en-PH"/>
+              </w:rPr>
+              <w:t>)</w:t>
+            </w:r>
+            <w:r>
+              <w:rPr>
+                <w:rFonts w:ascii="Arial" w:hAnsi="Arial" w:eastAsia="Arial" w:cs="Arial"/>
+                <w:b/>
+              </w:rPr>
+              <w:t xml:space="preserve">   </w:t>
+            </w:r>
+          </w:p>
+          <w:p>
+            <w:pPr>
+              <w:widowControl w:val="0"/>
+              <w:suppressAutoHyphens/>
+              <w:spacing w:line="0" w:lineRule="atLeast"/>
+              <w:ind w:right="27"/>
+              <w:rPr>
                 <w:rFonts w:hint="default" w:ascii="Arial" w:hAnsi="Arial" w:eastAsia="Arial" w:cs="Arial"/>
                 <w:bCs/>
                 <w:lang w:val="en-US"/>
@@ -1305,18 +1527,75 @@
                 <w:b/>
                 <w:lang w:val="en-US"/>
               </w:rPr>
-              <w:t>{INSPECTORS}</w:t>
-            </w:r>
-            <w:r>
-              <w:rPr>
-                <w:rFonts w:ascii="Arial" w:hAnsi="Arial" w:eastAsia="Arial" w:cs="Arial"/>
-                <w:b/>
-              </w:rPr>
-              <w:t xml:space="preserve">              </w:t>
+              <w:t xml:space="preserve">{INSPECTORS_3} </w:t>
+            </w:r>
+            <w:r>
+              <w:rPr>
+                <w:rFonts w:hint="default" w:ascii="Arial" w:hAnsi="Arial" w:eastAsia="Arial" w:cs="Arial"/>
+                <w:b/>
+                <w:lang w:val="en-PH"/>
+              </w:rPr>
+              <w:t>(</w:t>
+            </w:r>
+            <w:r>
+              <w:rPr>
+                <w:rFonts w:hint="default" w:ascii="Arial" w:hAnsi="Arial" w:eastAsia="Arial" w:cs="Arial"/>
+                <w:b/>
+                <w:lang w:val="en-US"/>
+              </w:rPr>
+              <w:t>{</w:t>
+            </w:r>
+            <w:r>
+              <w:rPr>
+                <w:rFonts w:hint="default" w:ascii="Arial" w:hAnsi="Arial" w:eastAsia="Arial" w:cs="Arial"/>
+                <w:b/>
+                <w:lang w:val="en-PH"/>
+              </w:rPr>
+              <w:t>INSPECTOR_3</w:t>
+            </w:r>
+            <w:r>
+              <w:rPr>
+                <w:rFonts w:hint="default" w:ascii="Arial" w:hAnsi="Arial" w:eastAsia="Arial" w:cs="Arial"/>
+                <w:b/>
+                <w:lang w:val="en-US"/>
+              </w:rPr>
+              <w:t>_</w:t>
+            </w:r>
+            <w:r>
+              <w:rPr>
+                <w:rFonts w:hint="default" w:ascii="Arial" w:hAnsi="Arial" w:eastAsia="Arial" w:cs="Arial"/>
+                <w:b/>
+                <w:lang w:val="en-PH"/>
+              </w:rPr>
+              <w:t>SERIAL</w:t>
+            </w:r>
+            <w:r>
+              <w:rPr>
+                <w:rFonts w:hint="default" w:ascii="Arial" w:hAnsi="Arial" w:eastAsia="Arial" w:cs="Arial"/>
+                <w:b/>
+                <w:lang w:val="en-US"/>
+              </w:rPr>
+              <w:t>}</w:t>
+            </w:r>
+            <w:r>
+              <w:rPr>
+                <w:rFonts w:hint="default" w:ascii="Arial" w:hAnsi="Arial" w:eastAsia="Arial" w:cs="Arial"/>
+                <w:b/>
+                <w:lang w:val="en-PH"/>
+              </w:rPr>
+              <w:t>)</w:t>
+            </w:r>
+            <w:r>
+              <w:rPr>
+                <w:rFonts w:ascii="Arial" w:hAnsi="Arial" w:eastAsia="Arial" w:cs="Arial"/>
+                <w:b/>
+              </w:rPr>
+              <w:t xml:space="preserve">        </w:t>
             </w:r>
           </w:p>
         </w:tc>
       </w:tr>
+      <w:bookmarkEnd w:id="1"/>
       <w:tr>
         <w:tblPrEx>
           <w:tblBorders>
@@ -3436,7 +3715,7 @@
         </mc:Choice>
         <mc:Fallback>
           <w:pict>
-            <v:group id="_x0000_s1026" o:spid="_x0000_s1026" o:spt="203" style="position:absolute;left:0pt;margin-left:-9.9pt;margin-top:14.4pt;height:80.9pt;width:518.55pt;z-index:251659264;mso-width-relative:page;mso-height-relative:page;" coordorigin="0,107004" coordsize="6585625,1027606" o:gfxdata="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">
+            <v:group id="_x0000_s1026" o:spid="_x0000_s1026" o:spt="203" style="position:absolute;left:0pt;margin-left:-9.9pt;margin-top:14.4pt;height:80.9pt;width:518.55pt;z-index:251659264;mso-width-relative:page;mso-height-relative:page;" coordorigin="0,107004" coordsize="6585625,1027606" o:gfxdata="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">
               <o:lock v:ext="edit" aspectratio="f"/>
               <v:rect id="Rectangle 10" o:spid="_x0000_s1026" o:spt="1" style="position:absolute;left:0;top:145908;height:970400;width:6585625;v-text-anchor:middle;" fillcolor="#FFFFFF [3201]" filled="t" stroked="t" coordsize="21600,21600" o:gfxdata="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">
                 <v:fill on="t" focussize="0,0"/>
@@ -3555,7 +3834,7 @@
   <w:docDefaults>
     <w:rPrDefault>
       <w:rPr>
-        <w:rFonts w:asciiTheme="minorHAnsi" w:hAnsiTheme="minorHAnsi" w:eastAsiaTheme="minorHAnsi" w:cstheme="minorBidi"/>
+        <w:rFonts w:ascii="Times New Roman" w:hAnsi="Times New Roman" w:eastAsia="SimSun" w:cs="Times New Roman"/>
       </w:rPr>
     </w:rPrDefault>
     <w:pPrDefault/>

</xml_diff>

<commit_message>
date fixes and color
</commit_message>
<xml_diff>
--- a/backend/templates/officers.docx
+++ b/backend/templates/officers.docx
@@ -621,6 +621,7 @@
                                 <w:rFonts w:hint="default" w:ascii="Arial" w:hAnsi="Arial" w:cs="Arial"/>
                                 <w:b/>
                                 <w:bCs/>
+                                <w:color w:val="FF0000"/>
                                 <w:u w:val="none"/>
                                 <w:lang w:val="en-PH"/>
                               </w:rPr>
@@ -630,6 +631,7 @@
                                 <w:rFonts w:hint="default" w:ascii="Arial" w:hAnsi="Arial" w:cs="Arial"/>
                                 <w:b/>
                                 <w:bCs/>
+                                <w:color w:val="FF0000"/>
                                 <w:u w:val="none"/>
                                 <w:lang w:val="en-PH"/>
                               </w:rPr>
@@ -640,6 +642,7 @@
                                 <w:rFonts w:hint="default" w:ascii="Arial" w:hAnsi="Arial" w:cs="Arial"/>
                                 <w:b/>
                                 <w:bCs/>
+                                <w:color w:val="FF0000"/>
                                 <w:u w:val="none"/>
                                 <w:lang w:val="en-US"/>
                               </w:rPr>
@@ -650,6 +653,7 @@
                                 <w:rFonts w:hint="default" w:ascii="Arial" w:hAnsi="Arial" w:cs="Arial"/>
                                 <w:b/>
                                 <w:bCs/>
+                                <w:color w:val="FF0000"/>
                                 <w:u w:val="none"/>
                                 <w:lang w:val="en-PH"/>
                               </w:rPr>
@@ -683,6 +687,7 @@
                           <w:rFonts w:hint="default" w:ascii="Arial" w:hAnsi="Arial" w:cs="Arial"/>
                           <w:b/>
                           <w:bCs/>
+                          <w:color w:val="FF0000"/>
                           <w:u w:val="none"/>
                           <w:lang w:val="en-PH"/>
                         </w:rPr>
@@ -692,6 +697,7 @@
                           <w:rFonts w:hint="default" w:ascii="Arial" w:hAnsi="Arial" w:cs="Arial"/>
                           <w:b/>
                           <w:bCs/>
+                          <w:color w:val="FF0000"/>
                           <w:u w:val="none"/>
                           <w:lang w:val="en-PH"/>
                         </w:rPr>
@@ -702,6 +708,7 @@
                           <w:rFonts w:hint="default" w:ascii="Arial" w:hAnsi="Arial" w:cs="Arial"/>
                           <w:b/>
                           <w:bCs/>
+                          <w:color w:val="FF0000"/>
                           <w:u w:val="none"/>
                           <w:lang w:val="en-US"/>
                         </w:rPr>
@@ -712,6 +719,7 @@
                           <w:rFonts w:hint="default" w:ascii="Arial" w:hAnsi="Arial" w:cs="Arial"/>
                           <w:b/>
                           <w:bCs/>
+                          <w:color w:val="FF0000"/>
                           <w:u w:val="none"/>
                           <w:lang w:val="en-PH"/>
                         </w:rPr>
@@ -1057,11 +1065,19 @@
         <w:rPr>
           <w:rFonts w:ascii="Arial" w:hAnsi="Arial" w:eastAsia="Arial" w:cs="Arial"/>
         </w:rPr>
-        <w:t xml:space="preserve">NUMBER:  </w:t>
+        <w:t>NUMBER</w:t>
+      </w:r>
+      <w:r>
+        <w:rPr>
+          <w:rFonts w:ascii="Arial" w:hAnsi="Arial" w:eastAsia="Arial" w:cs="Arial"/>
+          <w:color w:val="FF0000"/>
+        </w:rPr>
+        <w:t xml:space="preserve">:  </w:t>
       </w:r>
       <w:r>
         <w:rPr>
           <w:rFonts w:hint="default" w:ascii="Arial" w:hAnsi="Arial" w:eastAsia="Arial" w:cs="Arial"/>
+          <w:color w:val="FF0000"/>
           <w:lang w:val="en-US"/>
         </w:rPr>
         <w:t xml:space="preserve">    </w:t>
@@ -1069,24 +1085,28 @@
       <w:r>
         <w:rPr>
           <w:rFonts w:ascii="Arial" w:hAnsi="Arial" w:eastAsia="Arial" w:cs="Arial"/>
+          <w:color w:val="FF0000"/>
         </w:rPr>
         <w:tab/>
       </w:r>
       <w:r>
         <w:rPr>
           <w:rFonts w:ascii="Arial" w:hAnsi="Arial" w:eastAsia="Arial" w:cs="Arial"/>
+          <w:color w:val="FF0000"/>
         </w:rPr>
         <w:t xml:space="preserve">   </w:t>
       </w:r>
       <w:r>
         <w:rPr>
           <w:rFonts w:ascii="Arial" w:hAnsi="Arial" w:eastAsia="Arial" w:cs="Arial"/>
+          <w:color w:val="FF0000"/>
         </w:rPr>
         <w:tab/>
       </w:r>
       <w:r>
         <w:rPr>
           <w:rFonts w:ascii="Arial" w:hAnsi="Arial" w:eastAsia="Arial" w:cs="Arial"/>
+          <w:color w:val="FF0000"/>
         </w:rPr>
         <w:t xml:space="preserve">                 </w:t>
       </w:r>
@@ -1410,7 +1430,17 @@
                 <w:b/>
                 <w:lang w:val="en-US"/>
               </w:rPr>
-              <w:t>{INSPECTOR_2} {</w:t>
+              <w:t>{INSP</w:t>
+            </w:r>
+            <w:bookmarkStart w:id="1" w:name="_GoBack"/>
+            <w:bookmarkEnd w:id="1"/>
+            <w:r>
+              <w:rPr>
+                <w:rFonts w:hint="default" w:ascii="Arial" w:hAnsi="Arial" w:eastAsia="Arial" w:cs="Arial"/>
+                <w:b/>
+                <w:lang w:val="en-US"/>
+              </w:rPr>
+              <w:t>ECTOR_2} {</w:t>
             </w:r>
             <w:r>
               <w:rPr>

</xml_diff>